<commit_message>
Added more to the docx
</commit_message>
<xml_diff>
--- a/Group14ResultTable.docx
+++ b/Group14ResultTable.docx
@@ -647,7 +647,6 @@
                 <w:szCs w:val="20"/>
               </w:rPr>
             </w:pPr>
-            <w:proofErr w:type="spellStart"/>
             <w:r>
               <w:rPr>
                 <w:rStyle w:val="Chead"/>
@@ -666,7 +665,6 @@
               </w:rPr>
               <w:t>redictiveACC</w:t>
             </w:r>
-            <w:proofErr w:type="spellEnd"/>
           </w:p>
         </w:tc>
         <w:tc>
@@ -1388,7 +1386,6 @@
                 <w:szCs w:val="20"/>
               </w:rPr>
             </w:pPr>
-            <w:proofErr w:type="spellStart"/>
             <w:r>
               <w:rPr>
                 <w:rStyle w:val="Chead"/>
@@ -1407,7 +1404,6 @@
               </w:rPr>
               <w:t>redictiveACC</w:t>
             </w:r>
-            <w:proofErr w:type="spellEnd"/>
           </w:p>
         </w:tc>
         <w:tc>
@@ -2129,7 +2125,6 @@
                 <w:szCs w:val="20"/>
               </w:rPr>
             </w:pPr>
-            <w:proofErr w:type="spellStart"/>
             <w:r>
               <w:rPr>
                 <w:rStyle w:val="Chead"/>
@@ -2148,7 +2143,6 @@
               </w:rPr>
               <w:t>redictiveACC</w:t>
             </w:r>
-            <w:proofErr w:type="spellEnd"/>
           </w:p>
         </w:tc>
         <w:tc>
@@ -2494,7 +2488,6 @@
                 <w:szCs w:val="20"/>
               </w:rPr>
             </w:pPr>
-            <w:proofErr w:type="spellStart"/>
             <w:r>
               <w:rPr>
                 <w:rFonts w:eastAsia="Batang"/>
@@ -2503,7 +2496,6 @@
               </w:rPr>
               <w:t>nonDRNA</w:t>
             </w:r>
-            <w:proofErr w:type="spellEnd"/>
           </w:p>
         </w:tc>
         <w:tc>
@@ -2872,7 +2864,6 @@
                 <w:szCs w:val="20"/>
               </w:rPr>
             </w:pPr>
-            <w:proofErr w:type="spellStart"/>
             <w:r>
               <w:rPr>
                 <w:rStyle w:val="Chead"/>
@@ -2891,7 +2882,6 @@
               </w:rPr>
               <w:t>redictiveACC</w:t>
             </w:r>
-            <w:proofErr w:type="spellEnd"/>
           </w:p>
         </w:tc>
         <w:tc>
@@ -3238,7 +3228,6 @@
                 <w:szCs w:val="20"/>
               </w:rPr>
             </w:pPr>
-            <w:proofErr w:type="spellStart"/>
             <w:r>
               <w:rPr>
                 <w:rStyle w:val="Chead"/>
@@ -3249,7 +3238,6 @@
               </w:rPr>
               <w:t>averageMCC</w:t>
             </w:r>
-            <w:proofErr w:type="spellEnd"/>
           </w:p>
         </w:tc>
         <w:tc>
@@ -3565,7 +3553,148 @@
       <w:pPr>
         <w:jc w:val="center"/>
       </w:pPr>
+    </w:p>
+    <w:p>
+      <w:pPr>
+        <w:jc w:val="center"/>
+      </w:pPr>
+    </w:p>
+    <w:p>
+      <w:pPr>
+        <w:jc w:val="center"/>
+      </w:pPr>
+    </w:p>
+    <w:p>
+      <w:pPr>
+        <w:jc w:val="center"/>
+      </w:pPr>
+    </w:p>
+    <w:p>
+      <w:pPr>
+        <w:jc w:val="center"/>
+      </w:pPr>
+    </w:p>
+    <w:p>
+      <w:pPr>
+        <w:jc w:val="center"/>
+      </w:pPr>
+    </w:p>
+    <w:p>
+      <w:pPr>
+        <w:jc w:val="center"/>
+      </w:pPr>
+    </w:p>
+    <w:p>
+      <w:pPr>
+        <w:jc w:val="center"/>
+      </w:pPr>
+    </w:p>
+    <w:p>
+      <w:pPr>
+        <w:jc w:val="center"/>
+      </w:pPr>
+    </w:p>
+    <w:p>
+      <w:pPr>
+        <w:jc w:val="center"/>
+      </w:pPr>
+    </w:p>
+    <w:p>
+      <w:pPr>
+        <w:jc w:val="center"/>
+      </w:pPr>
+    </w:p>
+    <w:p>
+      <w:pPr>
+        <w:jc w:val="center"/>
+      </w:pPr>
+    </w:p>
+    <w:p>
+      <w:pPr>
+        <w:jc w:val="center"/>
+      </w:pPr>
+    </w:p>
+    <w:p>
+      <w:pPr>
+        <w:jc w:val="center"/>
+      </w:pPr>
+    </w:p>
+    <w:p>
+      <w:pPr>
+        <w:jc w:val="center"/>
+      </w:pPr>
+    </w:p>
+    <w:p>
+      <w:pPr>
+        <w:jc w:val="center"/>
+      </w:pPr>
+    </w:p>
+    <w:p>
+      <w:pPr>
+        <w:jc w:val="center"/>
+      </w:pPr>
+    </w:p>
+    <w:p>
+      <w:pPr>
+        <w:jc w:val="center"/>
+      </w:pPr>
+    </w:p>
+    <w:p>
+      <w:pPr>
+        <w:jc w:val="center"/>
+      </w:pPr>
+    </w:p>
+    <w:p>
+      <w:pPr>
+        <w:jc w:val="center"/>
+      </w:pPr>
+    </w:p>
+    <w:p>
+      <w:pPr>
+        <w:jc w:val="center"/>
+      </w:pPr>
+    </w:p>
+    <w:p>
+      <w:pPr>
+        <w:jc w:val="center"/>
+      </w:pPr>
+    </w:p>
+    <w:p>
+      <w:pPr>
+        <w:jc w:val="center"/>
+      </w:pPr>
+    </w:p>
+    <w:p>
+      <w:pPr>
+        <w:jc w:val="center"/>
+      </w:pPr>
+    </w:p>
+    <w:p>
+      <w:pPr>
+        <w:jc w:val="center"/>
+      </w:pPr>
+    </w:p>
+    <w:p>
+      <w:pPr>
+        <w:jc w:val="center"/>
+      </w:pPr>
+    </w:p>
+    <w:p>
+      <w:pPr>
+        <w:jc w:val="center"/>
+      </w:pPr>
+    </w:p>
+    <w:p>
+      <w:pPr>
+        <w:jc w:val="center"/>
+      </w:pPr>
+    </w:p>
+    <w:p>
+      <w:pPr>
+        <w:jc w:val="center"/>
+      </w:pPr>
       <w:r>
+        <w:lastRenderedPageBreak/>
         <w:t>Confusion matrix that corresponds to the baseline result</w:t>
       </w:r>
     </w:p>
@@ -3798,7 +3927,6 @@
                 <w:szCs w:val="20"/>
               </w:rPr>
             </w:pPr>
-            <w:proofErr w:type="spellStart"/>
             <w:r>
               <w:rPr>
                 <w:color w:val="FF0000"/>
@@ -3807,7 +3935,6 @@
               </w:rPr>
               <w:t>nonDRNA</w:t>
             </w:r>
-            <w:proofErr w:type="spellEnd"/>
           </w:p>
         </w:tc>
       </w:tr>
@@ -4433,7 +4560,6 @@
                 <w:szCs w:val="20"/>
               </w:rPr>
             </w:pPr>
-            <w:proofErr w:type="spellStart"/>
             <w:r>
               <w:rPr>
                 <w:color w:val="00B050"/>
@@ -4442,7 +4568,6 @@
               </w:rPr>
               <w:t>nonDRNA</w:t>
             </w:r>
-            <w:proofErr w:type="spellEnd"/>
           </w:p>
         </w:tc>
         <w:tc>
@@ -4577,13 +4702,7 @@
         <w:jc w:val="center"/>
       </w:pPr>
       <w:r>
-        <w:t xml:space="preserve">Confusion matrix that corresponds to the </w:t>
-      </w:r>
-      <w:r>
-        <w:t>design 1</w:t>
-      </w:r>
-      <w:r>
-        <w:t xml:space="preserve"> result</w:t>
+        <w:t>Confusion matrix that corresponds to the design 1 result</w:t>
       </w:r>
       <w:r>
         <w:t xml:space="preserve"> (decision tree 20 features)</w:t>
@@ -4818,7 +4937,6 @@
                 <w:szCs w:val="20"/>
               </w:rPr>
             </w:pPr>
-            <w:proofErr w:type="spellStart"/>
             <w:r>
               <w:rPr>
                 <w:color w:val="FF0000"/>
@@ -4827,7 +4945,6 @@
               </w:rPr>
               <w:t>nonDRNA</w:t>
             </w:r>
-            <w:proofErr w:type="spellEnd"/>
           </w:p>
         </w:tc>
       </w:tr>
@@ -5453,7 +5570,6 @@
                 <w:szCs w:val="20"/>
               </w:rPr>
             </w:pPr>
-            <w:proofErr w:type="spellStart"/>
             <w:r>
               <w:rPr>
                 <w:color w:val="00B050"/>
@@ -5462,7 +5578,6 @@
               </w:rPr>
               <w:t>nonDRNA</w:t>
             </w:r>
-            <w:proofErr w:type="spellEnd"/>
           </w:p>
         </w:tc>
         <w:tc>
@@ -5604,16 +5719,7 @@
         <w:jc w:val="center"/>
       </w:pPr>
       <w:r>
-        <w:t xml:space="preserve">Confusion matrix that corresponds to the </w:t>
-      </w:r>
-      <w:r>
-        <w:t>design 2</w:t>
-      </w:r>
-      <w:r>
-        <w:t xml:space="preserve"> result</w:t>
-      </w:r>
-      <w:r>
-        <w:t xml:space="preserve"> (decision tree 554 features)</w:t>
+        <w:t>Confusion matrix that corresponds to the design 2 result (decision tree 554 features)</w:t>
       </w:r>
     </w:p>
     <w:tbl>
@@ -5845,7 +5951,6 @@
                 <w:szCs w:val="20"/>
               </w:rPr>
             </w:pPr>
-            <w:proofErr w:type="spellStart"/>
             <w:r>
               <w:rPr>
                 <w:color w:val="FF0000"/>
@@ -5854,7 +5959,6 @@
               </w:rPr>
               <w:t>nonDRNA</w:t>
             </w:r>
-            <w:proofErr w:type="spellEnd"/>
           </w:p>
         </w:tc>
       </w:tr>
@@ -6480,7 +6584,6 @@
                 <w:szCs w:val="20"/>
               </w:rPr>
             </w:pPr>
-            <w:proofErr w:type="spellStart"/>
             <w:r>
               <w:rPr>
                 <w:color w:val="00B050"/>
@@ -6489,7 +6592,6 @@
               </w:rPr>
               <w:t>nonDRNA</w:t>
             </w:r>
-            <w:proofErr w:type="spellEnd"/>
           </w:p>
         </w:tc>
         <w:tc>
@@ -6875,7 +6977,6 @@
                 <w:szCs w:val="20"/>
               </w:rPr>
             </w:pPr>
-            <w:proofErr w:type="spellStart"/>
             <w:r>
               <w:rPr>
                 <w:color w:val="FF0000"/>
@@ -6884,7 +6985,6 @@
               </w:rPr>
               <w:t>nonDRNA</w:t>
             </w:r>
-            <w:proofErr w:type="spellEnd"/>
           </w:p>
         </w:tc>
       </w:tr>
@@ -7517,7 +7617,6 @@
                 <w:szCs w:val="20"/>
               </w:rPr>
             </w:pPr>
-            <w:proofErr w:type="spellStart"/>
             <w:r>
               <w:rPr>
                 <w:color w:val="00B050"/>
@@ -7526,7 +7625,6 @@
               </w:rPr>
               <w:t>nonDRNA</w:t>
             </w:r>
-            <w:proofErr w:type="spellEnd"/>
           </w:p>
         </w:tc>
         <w:tc>
@@ -7661,19 +7759,7 @@
         <w:jc w:val="center"/>
       </w:pPr>
       <w:r>
-        <w:t xml:space="preserve">Confusion matrix that corresponds to the </w:t>
-      </w:r>
-      <w:r>
-        <w:t>best design</w:t>
-      </w:r>
-      <w:r>
-        <w:t xml:space="preserve"> result (</w:t>
-      </w:r>
-      <w:r>
-        <w:t>Logistic Regression</w:t>
-      </w:r>
-      <w:r>
-        <w:t xml:space="preserve"> 554 features)</w:t>
+        <w:t>Confusion matrix that corresponds to the best design result (Logistic Regression 554 features)</w:t>
       </w:r>
     </w:p>
     <w:tbl>
@@ -7905,7 +7991,6 @@
                 <w:szCs w:val="20"/>
               </w:rPr>
             </w:pPr>
-            <w:proofErr w:type="spellStart"/>
             <w:r>
               <w:rPr>
                 <w:color w:val="FF0000"/>
@@ -7914,7 +7999,6 @@
               </w:rPr>
               <w:t>nonDRNA</w:t>
             </w:r>
-            <w:proofErr w:type="spellEnd"/>
           </w:p>
         </w:tc>
       </w:tr>
@@ -8540,7 +8624,6 @@
                 <w:szCs w:val="20"/>
               </w:rPr>
             </w:pPr>
-            <w:proofErr w:type="spellStart"/>
             <w:r>
               <w:rPr>
                 <w:color w:val="00B050"/>
@@ -8549,7 +8632,6 @@
               </w:rPr>
               <w:t>nonDRNA</w:t>
             </w:r>
-            <w:proofErr w:type="spellEnd"/>
           </w:p>
         </w:tc>
         <w:tc>
@@ -8812,6 +8894,7 @@
     <w:lsdException w:name="HTML Sample" w:semiHidden="1" w:unhideWhenUsed="1"/>
     <w:lsdException w:name="HTML Typewriter" w:semiHidden="1" w:unhideWhenUsed="1"/>
     <w:lsdException w:name="HTML Variable" w:semiHidden="1" w:unhideWhenUsed="1"/>
+    <w:lsdException w:name="Normal Table" w:semiHidden="1" w:unhideWhenUsed="1"/>
     <w:lsdException w:name="annotation subject" w:semiHidden="1" w:unhideWhenUsed="1"/>
     <w:lsdException w:name="No List" w:semiHidden="1" w:unhideWhenUsed="1"/>
     <w:lsdException w:name="Outline List 1" w:semiHidden="1" w:unhideWhenUsed="1"/>
@@ -8858,8 +8941,10 @@
     <w:lsdException w:name="Table Subtle 2" w:semiHidden="1" w:unhideWhenUsed="1"/>
     <w:lsdException w:name="Table Web 1" w:semiHidden="1" w:unhideWhenUsed="1"/>
     <w:lsdException w:name="Table Web 2" w:semiHidden="1" w:unhideWhenUsed="1"/>
+    <w:lsdException w:name="Table Web 3" w:semiHidden="1" w:unhideWhenUsed="1"/>
     <w:lsdException w:name="Balloon Text" w:semiHidden="1" w:unhideWhenUsed="1"/>
     <w:lsdException w:name="Table Grid" w:uiPriority="39"/>
+    <w:lsdException w:name="Table Theme" w:semiHidden="1" w:unhideWhenUsed="1"/>
     <w:lsdException w:name="Placeholder Text" w:semiHidden="1"/>
     <w:lsdException w:name="No Spacing" w:uiPriority="1" w:qFormat="1"/>
     <w:lsdException w:name="Light Shading" w:uiPriority="60"/>

</xml_diff>